<commit_message>
Added the characters class and player classes
</commit_message>
<xml_diff>
--- a/ADVENTURE APP CLASSES.docx
+++ b/ADVENTURE APP CLASSES.docx
@@ -122,7 +122,7 @@
           <w:sz w:val="28"/>
           <w:szCs w:val="28"/>
         </w:rPr>
-        <w:t>CLASSES</w:t>
+        <w:t>PLAYERS = MENU</w:t>
       </w:r>
     </w:p>
     <w:p>
@@ -144,7 +144,158 @@
           <w:sz w:val="28"/>
           <w:szCs w:val="28"/>
         </w:rPr>
-        <w:t>CHARACTER CLASS</w:t>
+      </w:r>
+    </w:p>
+    <w:p>
+      <w:pPr>
+        <w:numPr>
+          <w:ilvl w:val="0"/>
+          <w:numId w:val="0"/>
+        </w:numPr>
+        <w:ind w:left="360" w:firstLine="0"/>
+        <w:spacing w:line="480" w:lineRule="auto"/>
+        <w:rPr>
+          <w:sz w:val="28"/>
+          <w:szCs w:val="28"/>
+        </w:rPr>
+      </w:pPr>
+      <w:r>
+        <w:rPr>
+          <w:sz w:val="28"/>
+          <w:szCs w:val="28"/>
+        </w:rPr>
+        <w:t>ATTRIBUTES</w:t>
+        <w:tab/>
+        <w:tab/>
+        <w:tab/>
+        <w:tab/>
+        <w:tab/>
+        <w:tab/>
+        <w:t>ACTIONS</w:t>
+      </w:r>
+    </w:p>
+    <w:p>
+      <w:pPr>
+        <w:numPr>
+          <w:ilvl w:val="0"/>
+          <w:numId w:val="0"/>
+        </w:numPr>
+        <w:ind w:left="360" w:firstLine="0"/>
+        <w:spacing w:line="480" w:lineRule="auto"/>
+        <w:rPr>
+          <w:sz w:val="28"/>
+          <w:szCs w:val="28"/>
+        </w:rPr>
+      </w:pPr>
+      <w:r>
+        <w:rPr>
+          <w:sz w:val="28"/>
+          <w:szCs w:val="28"/>
+        </w:rPr>
+        <w:t>CHARACTERS = ARRAY OF PLAYERS</w:t>
+        <w:tab/>
+        <w:t xml:space="preserve">ADD PLAYERS AND </w:t>
+      </w:r>
+    </w:p>
+    <w:p>
+      <w:pPr>
+        <w:ind w:left="5760"/>
+        <w:spacing w:line="480" w:lineRule="auto"/>
+        <w:rPr>
+          <w:sz w:val="28"/>
+          <w:szCs w:val="28"/>
+        </w:rPr>
+      </w:pPr>
+      <w:r>
+        <w:rPr>
+          <w:sz w:val="28"/>
+          <w:szCs w:val="28"/>
+        </w:rPr>
+        <w:t>MONSTERS (NAME)</w:t>
+      </w:r>
+    </w:p>
+    <w:p>
+      <w:pPr>
+        <w:numPr>
+          <w:ilvl w:val="0"/>
+          <w:numId w:val="0"/>
+        </w:numPr>
+        <w:ind w:left="1800" w:firstLine="0"/>
+        <w:spacing w:line="480" w:lineRule="auto"/>
+        <w:rPr>
+          <w:sz w:val="28"/>
+          <w:szCs w:val="28"/>
+        </w:rPr>
+      </w:pPr>
+      <w:r>
+        <w:rPr>
+          <w:sz w:val="28"/>
+          <w:szCs w:val="28"/>
+        </w:rPr>
+        <w:tab/>
+        <w:tab/>
+        <w:tab/>
+        <w:tab/>
+        <w:tab/>
+        <w:tab/>
+        <w:t>DISPLAY THE PLAYERS</w:t>
+      </w:r>
+    </w:p>
+    <w:p>
+      <w:pPr>
+        <w:ind w:left="5760"/>
+        <w:spacing w:line="480" w:lineRule="auto"/>
+        <w:rPr>
+          <w:sz w:val="28"/>
+          <w:szCs w:val="28"/>
+        </w:rPr>
+      </w:pPr>
+      <w:r>
+        <w:rPr>
+          <w:sz w:val="28"/>
+          <w:szCs w:val="28"/>
+        </w:rPr>
+        <w:t>GET HEALTH()</w:t>
+      </w:r>
+    </w:p>
+    <w:p>
+      <w:pPr>
+        <w:ind w:left="5760"/>
+        <w:spacing w:line="480" w:lineRule="auto"/>
+        <w:rPr>
+          <w:sz w:val="28"/>
+          <w:szCs w:val="28"/>
+        </w:rPr>
+      </w:pPr>
+      <w:r>
+        <w:rPr>
+          <w:sz w:val="28"/>
+          <w:szCs w:val="28"/>
+        </w:rPr>
+        <w:t>GET STRENGTH()</w:t>
+      </w:r>
+    </w:p>
+    <w:p>
+      <w:pPr>
+        <w:numPr>
+          <w:ilvl w:val="0"/>
+          <w:numId w:val="0"/>
+        </w:numPr>
+        <w:ind w:left="1800" w:firstLine="0"/>
+        <w:spacing w:line="480" w:lineRule="auto"/>
+        <w:rPr>
+          <w:sz w:val="28"/>
+          <w:szCs w:val="28"/>
+        </w:rPr>
+      </w:pPr>
+      <w:r>
+        <w:rPr>
+          <w:sz w:val="28"/>
+          <w:szCs w:val="28"/>
+        </w:rPr>
+        <w:tab/>
+        <w:tab/>
+        <w:tab/>
       </w:r>
     </w:p>
     <w:p>
@@ -166,16 +317,106 @@
           <w:sz w:val="28"/>
           <w:szCs w:val="28"/>
         </w:rPr>
-        <w:t>CLASS ATTRIBUTE</w:t>
-      </w:r>
-    </w:p>
-    <w:p>
-      <w:pPr>
-        <w:numPr>
-          <w:ilvl w:val="0"/>
-          <w:numId w:val="1"/>
-        </w:numPr>
-        <w:ind w:left="1080" w:hanging="360"/>
+        <w:t>PLAYERS CLASS = MENUITEM</w:t>
+      </w:r>
+    </w:p>
+    <w:p>
+      <w:pPr>
+        <w:spacing w:line="480" w:lineRule="auto"/>
+        <w:rPr>
+          <w:sz w:val="28"/>
+          <w:szCs w:val="28"/>
+        </w:rPr>
+      </w:pPr>
+      <w:r>
+        <w:rPr>
+          <w:sz w:val="28"/>
+          <w:szCs w:val="28"/>
+        </w:rPr>
+        <w:t>ATTRIBUTE</w:t>
+        <w:tab/>
+        <w:tab/>
+        <w:tab/>
+        <w:tab/>
+        <w:tab/>
+        <w:tab/>
+        <w:t>ACTIONS</w:t>
+      </w:r>
+    </w:p>
+    <w:p>
+      <w:pPr>
+        <w:spacing w:line="480" w:lineRule="auto"/>
+        <w:rPr>
+          <w:sz w:val="28"/>
+          <w:szCs w:val="28"/>
+        </w:rPr>
+      </w:pPr>
+      <w:r>
+        <w:rPr>
+          <w:sz w:val="28"/>
+          <w:szCs w:val="28"/>
+        </w:rPr>
+        <w:t>NAME = STRING</w:t>
+        <w:tab/>
+        <w:tab/>
+        <w:tab/>
+        <w:tab/>
+        <w:tab/>
+        <w:tab/>
+        <w:t>DISPLAY PLAYER</w:t>
+        <w:tab/>
+        <w:tab/>
+      </w:r>
+    </w:p>
+    <w:p>
+      <w:pPr>
+        <w:spacing w:line="480" w:lineRule="auto"/>
+        <w:rPr>
+          <w:sz w:val="28"/>
+          <w:szCs w:val="28"/>
+        </w:rPr>
+      </w:pPr>
+      <w:r>
+        <w:rPr>
+          <w:sz w:val="28"/>
+          <w:szCs w:val="28"/>
+        </w:rPr>
+        <w:t>HEALTH = INT</w:t>
+      </w:r>
+    </w:p>
+    <w:p>
+      <w:pPr>
+        <w:spacing w:line="480" w:lineRule="auto"/>
+        <w:rPr>
+          <w:sz w:val="28"/>
+          <w:szCs w:val="28"/>
+        </w:rPr>
+      </w:pPr>
+      <w:r>
+        <w:rPr>
+          <w:sz w:val="28"/>
+          <w:szCs w:val="28"/>
+        </w:rPr>
+        <w:t>STRENGTH = INT</w:t>
+      </w:r>
+    </w:p>
+    <w:p>
+      <w:pPr>
+        <w:spacing w:line="480" w:lineRule="auto"/>
+        <w:rPr>
+          <w:sz w:val="28"/>
+          <w:szCs w:val="28"/>
+        </w:rPr>
+      </w:pPr>
+      <w:r>
+        <w:rPr>
+          <w:sz w:val="28"/>
+          <w:szCs w:val="28"/>
+        </w:rPr>
+      </w:r>
+    </w:p>
+    <w:p>
+      <w:pPr>
         <w:spacing w:line="480" w:lineRule="auto"/>
         <w:jc w:val="center"/>
         <w:rPr>
@@ -188,218 +429,67 @@
           <w:sz w:val="28"/>
           <w:szCs w:val="28"/>
         </w:rPr>
-        <w:t>HASH WITH:</w:t>
-      </w:r>
-    </w:p>
-    <w:p>
-      <w:pPr>
-        <w:numPr>
-          <w:ilvl w:val="0"/>
-          <w:numId w:val="1"/>
-        </w:numPr>
-        <w:ind w:left="1080" w:hanging="360"/>
-        <w:spacing w:line="480" w:lineRule="auto"/>
-        <w:jc w:val="center"/>
-        <w:rPr>
-          <w:sz w:val="28"/>
-          <w:szCs w:val="28"/>
-        </w:rPr>
-      </w:pPr>
-      <w:r>
-        <w:rPr>
-          <w:sz w:val="28"/>
-          <w:szCs w:val="28"/>
-        </w:rPr>
-        <w:t>NAME</w:t>
-      </w:r>
-    </w:p>
-    <w:p>
-      <w:pPr>
-        <w:numPr>
-          <w:ilvl w:val="0"/>
-          <w:numId w:val="1"/>
-        </w:numPr>
-        <w:ind w:left="1800" w:hanging="360"/>
-        <w:spacing w:line="480" w:lineRule="auto"/>
-        <w:jc w:val="center"/>
-        <w:rPr>
-          <w:sz w:val="28"/>
-          <w:szCs w:val="28"/>
-        </w:rPr>
-      </w:pPr>
-      <w:r>
-        <w:rPr>
-          <w:sz w:val="28"/>
-          <w:szCs w:val="28"/>
-        </w:rPr>
-        <w:t>HEALTH = INTEGER</w:t>
-      </w:r>
-    </w:p>
-    <w:p>
-      <w:pPr>
-        <w:numPr>
-          <w:ilvl w:val="0"/>
-          <w:numId w:val="1"/>
-        </w:numPr>
-        <w:ind w:left="1800" w:hanging="360"/>
-        <w:spacing w:line="480" w:lineRule="auto"/>
-        <w:jc w:val="center"/>
-        <w:rPr>
-          <w:sz w:val="28"/>
-          <w:szCs w:val="28"/>
-        </w:rPr>
-      </w:pPr>
-      <w:r>
-        <w:rPr>
-          <w:sz w:val="28"/>
-          <w:szCs w:val="28"/>
-        </w:rPr>
-        <w:t>STRENGTH = INTEGER</w:t>
-      </w:r>
-    </w:p>
-    <w:p>
-      <w:pPr>
-        <w:ind w:left="1440"/>
-        <w:spacing w:line="480" w:lineRule="auto"/>
-        <w:jc w:val="center"/>
-        <w:rPr>
-          <w:sz w:val="28"/>
-          <w:szCs w:val="28"/>
-        </w:rPr>
-      </w:pPr>
-      <w:r>
-        <w:rPr>
-          <w:sz w:val="28"/>
-          <w:szCs w:val="28"/>
-        </w:rPr>
-      </w:r>
-    </w:p>
-    <w:p>
-      <w:pPr>
-        <w:numPr>
-          <w:ilvl w:val="0"/>
-          <w:numId w:val="0"/>
-        </w:numPr>
-        <w:ind w:left="1080" w:firstLine="0"/>
-        <w:spacing w:line="480" w:lineRule="auto"/>
-        <w:jc w:val="center"/>
-        <w:rPr>
-          <w:sz w:val="28"/>
-          <w:szCs w:val="28"/>
-        </w:rPr>
-      </w:pPr>
-      <w:r>
-        <w:rPr>
-          <w:sz w:val="28"/>
-          <w:szCs w:val="28"/>
-        </w:rPr>
-        <w:t>ENEMY CLASS</w:t>
-      </w:r>
-    </w:p>
-    <w:p>
-      <w:pPr>
-        <w:ind w:left="720"/>
-        <w:spacing w:line="480" w:lineRule="auto"/>
-        <w:jc w:val="center"/>
-        <w:rPr>
-          <w:sz w:val="28"/>
-          <w:szCs w:val="28"/>
-        </w:rPr>
-      </w:pPr>
-      <w:r>
-        <w:rPr>
-          <w:sz w:val="28"/>
-          <w:szCs w:val="28"/>
-        </w:rPr>
-        <w:t>MONSTER  ATTRIBUTE</w:t>
-      </w:r>
-    </w:p>
-    <w:p>
-      <w:pPr>
-        <w:numPr>
-          <w:ilvl w:val="0"/>
-          <w:numId w:val="1"/>
-        </w:numPr>
-        <w:ind w:left="1080" w:hanging="360"/>
-        <w:spacing w:line="480" w:lineRule="auto"/>
-        <w:jc w:val="center"/>
-        <w:rPr>
-          <w:sz w:val="28"/>
-          <w:szCs w:val="28"/>
-        </w:rPr>
-      </w:pPr>
-      <w:r>
-        <w:rPr>
-          <w:sz w:val="28"/>
-          <w:szCs w:val="28"/>
-        </w:rPr>
-        <w:t xml:space="preserve"> HASH WITH:</w:t>
-      </w:r>
-    </w:p>
-    <w:p>
-      <w:pPr>
-        <w:numPr>
-          <w:ilvl w:val="0"/>
-          <w:numId w:val="1"/>
-        </w:numPr>
-        <w:ind w:left="1080" w:hanging="360"/>
-        <w:spacing w:line="480" w:lineRule="auto"/>
-        <w:jc w:val="center"/>
-        <w:rPr>
-          <w:sz w:val="28"/>
-          <w:szCs w:val="28"/>
-        </w:rPr>
-      </w:pPr>
-      <w:r>
-        <w:rPr>
-          <w:sz w:val="28"/>
-          <w:szCs w:val="28"/>
-        </w:rPr>
-        <w:t>NAME</w:t>
-      </w:r>
-    </w:p>
-    <w:p>
-      <w:pPr>
-        <w:numPr>
-          <w:ilvl w:val="0"/>
-          <w:numId w:val="1"/>
-        </w:numPr>
-        <w:ind w:left="1080" w:hanging="360"/>
-        <w:spacing w:line="480" w:lineRule="auto"/>
-        <w:jc w:val="center"/>
-        <w:rPr>
-          <w:sz w:val="28"/>
-          <w:szCs w:val="28"/>
-        </w:rPr>
-      </w:pPr>
-      <w:r>
-        <w:rPr>
-          <w:sz w:val="28"/>
-          <w:szCs w:val="28"/>
-        </w:rPr>
-        <w:t>HEALTH = INTEGER</w:t>
-      </w:r>
-    </w:p>
-    <w:p>
-      <w:pPr>
-        <w:numPr>
-          <w:ilvl w:val="0"/>
-          <w:numId w:val="1"/>
-        </w:numPr>
-        <w:ind w:left="1080" w:hanging="360"/>
-        <w:spacing w:line="480" w:lineRule="auto"/>
-        <w:jc w:val="center"/>
-        <w:rPr>
-          <w:sz w:val="28"/>
-          <w:szCs w:val="28"/>
-        </w:rPr>
-      </w:pPr>
-      <w:r>
-        <w:rPr>
-          <w:sz w:val="28"/>
-          <w:szCs w:val="28"/>
-        </w:rPr>
-        <w:t>DAMAGE = INTEGER</w:t>
+        <w:t>ENEMY = MENUITEM</w:t>
+      </w:r>
+    </w:p>
+    <w:p>
+      <w:pPr>
+        <w:spacing w:line="480" w:lineRule="auto"/>
+        <w:rPr>
+          <w:sz w:val="28"/>
+          <w:szCs w:val="28"/>
+        </w:rPr>
+      </w:pPr>
+      <w:r>
+        <w:rPr>
+          <w:sz w:val="28"/>
+          <w:szCs w:val="28"/>
+        </w:rPr>
+        <w:t>ATTRIBUTE</w:t>
+        <w:tab/>
+        <w:tab/>
+        <w:tab/>
+        <w:tab/>
+        <w:tab/>
+        <w:t>ACTIONS</w:t>
+      </w:r>
+    </w:p>
+    <w:p>
+      <w:pPr>
+        <w:spacing w:line="480" w:lineRule="auto"/>
+        <w:rPr>
+          <w:sz w:val="28"/>
+          <w:szCs w:val="28"/>
+        </w:rPr>
+      </w:pPr>
+      <w:r>
+        <w:rPr>
+          <w:sz w:val="28"/>
+          <w:szCs w:val="28"/>
+        </w:rPr>
+        <w:t>NAME = STRING</w:t>
+        <w:tab/>
+        <w:tab/>
+        <w:tab/>
+        <w:tab/>
+        <w:tab/>
+        <w:t xml:space="preserve">DISPLAY MONSTERS </w:t>
+      </w:r>
+    </w:p>
+    <w:p>
+      <w:pPr>
+        <w:spacing w:line="480" w:lineRule="auto"/>
+        <w:rPr>
+          <w:sz w:val="28"/>
+          <w:szCs w:val="28"/>
+        </w:rPr>
+      </w:pPr>
+      <w:r>
+        <w:rPr>
+          <w:sz w:val="28"/>
+          <w:szCs w:val="28"/>
+        </w:rPr>
+        <w:t xml:space="preserve">DAMAGE = INT </w:t>
       </w:r>
     </w:p>
     <w:p>
@@ -410,16 +500,149 @@
         </w:numPr>
         <w:ind w:left="360" w:firstLine="0"/>
         <w:spacing w:line="480" w:lineRule="auto"/>
-        <w:rPr>
-          <w:sz w:val="28"/>
-          <w:szCs w:val="28"/>
-        </w:rPr>
-      </w:pPr>
-      <w:r>
-        <w:rPr>
-          <w:sz w:val="28"/>
-          <w:szCs w:val="28"/>
-        </w:rPr>
+        <w:jc w:val="center"/>
+        <w:rPr>
+          <w:sz w:val="28"/>
+          <w:szCs w:val="28"/>
+        </w:rPr>
+      </w:pPr>
+      <w:r>
+        <w:rPr>
+          <w:sz w:val="28"/>
+          <w:szCs w:val="28"/>
+        </w:rPr>
+        <w:t>SCRIPT = CAFE</w:t>
+      </w:r>
+    </w:p>
+    <w:p>
+      <w:pPr>
+        <w:spacing w:line="480" w:lineRule="auto"/>
+        <w:rPr>
+          <w:sz w:val="28"/>
+          <w:szCs w:val="28"/>
+        </w:rPr>
+      </w:pPr>
+      <w:r>
+        <w:rPr>
+          <w:sz w:val="28"/>
+          <w:szCs w:val="28"/>
+        </w:rPr>
+        <w:t>ATTRIBUTE</w:t>
+        <w:tab/>
+        <w:tab/>
+        <w:tab/>
+        <w:tab/>
+        <w:tab/>
+        <w:t>ACTION</w:t>
+      </w:r>
+    </w:p>
+    <w:p>
+      <w:pPr>
+        <w:spacing w:line="480" w:lineRule="auto"/>
+        <w:rPr>
+          <w:sz w:val="28"/>
+          <w:szCs w:val="28"/>
+        </w:rPr>
+      </w:pPr>
+      <w:r>
+        <w:rPr>
+          <w:sz w:val="28"/>
+          <w:szCs w:val="28"/>
+        </w:rPr>
+        <w:t>CLASS CHARACTER</w:t>
+        <w:tab/>
+        <w:tab/>
+        <w:tab/>
+        <w:tab/>
+        <w:t>DISPLAY WELCOME AND NAME</w:t>
+      </w:r>
+    </w:p>
+    <w:p>
+      <w:pPr>
+        <w:spacing w:line="480" w:lineRule="auto"/>
+        <w:rPr>
+          <w:sz w:val="28"/>
+          <w:szCs w:val="28"/>
+        </w:rPr>
+      </w:pPr>
+      <w:r>
+        <w:rPr>
+          <w:sz w:val="28"/>
+          <w:szCs w:val="28"/>
+        </w:rPr>
+        <w:t>CLASS NAME</w:t>
+        <w:tab/>
+        <w:tab/>
+        <w:tab/>
+        <w:tab/>
+        <w:tab/>
+        <w:t xml:space="preserve">DISPLAY CLASS NAME AND ITS </w:t>
+        <w:tab/>
+        <w:tab/>
+        <w:tab/>
+        <w:tab/>
+        <w:tab/>
+        <w:tab/>
+        <w:tab/>
+        <w:tab/>
+        <w:t>CHARACTERISTICS</w:t>
+      </w:r>
+    </w:p>
+    <w:p>
+      <w:pPr>
+        <w:spacing w:line="480" w:lineRule="auto"/>
+        <w:rPr>
+          <w:sz w:val="28"/>
+          <w:szCs w:val="28"/>
+        </w:rPr>
+      </w:pPr>
+      <w:r>
+        <w:rPr>
+          <w:sz w:val="28"/>
+          <w:szCs w:val="28"/>
+        </w:rPr>
+        <w:t>STORY</w:t>
+        <w:tab/>
+        <w:tab/>
+        <w:tab/>
+        <w:tab/>
+        <w:tab/>
+        <w:tab/>
+        <w:t>DISPLAY THE STORY</w:t>
+      </w:r>
+    </w:p>
+    <w:p>
+      <w:pPr>
+        <w:ind w:left="4320" w:firstLine="720"/>
+        <w:spacing w:line="480" w:lineRule="auto"/>
+        <w:rPr>
+          <w:sz w:val="28"/>
+          <w:szCs w:val="28"/>
+        </w:rPr>
+      </w:pPr>
+      <w:r>
+        <w:rPr>
+          <w:sz w:val="28"/>
+          <w:szCs w:val="28"/>
+        </w:rPr>
+        <w:t>GETS PLAYER()</w:t>
+      </w:r>
+    </w:p>
+    <w:p>
+      <w:pPr>
+        <w:ind w:left="4320" w:firstLine="720"/>
+        <w:spacing w:line="480" w:lineRule="auto"/>
+        <w:rPr>
+          <w:sz w:val="28"/>
+          <w:szCs w:val="28"/>
+        </w:rPr>
+      </w:pPr>
+      <w:r>
+        <w:rPr>
+          <w:sz w:val="28"/>
+          <w:szCs w:val="28"/>
+        </w:rPr>
+        <w:t>GETS MONSTER()</w:t>
       </w:r>
     </w:p>
     <w:sectPr>

</xml_diff>